<commit_message>
start to prepare changing warehouse data
</commit_message>
<xml_diff>
--- a/RUP/Use Cases/18 Изменение данных склада при сборе крапивы.docx
+++ b/RUP/Use Cases/18 Изменение данных склада при сборе крапивы.docx
@@ -45,25 +45,21 @@
       <w:r>
         <w:t xml:space="preserve"> </w:t>
       </w:r>
-      <w:proofErr w:type="spellStart"/>
       <w:r>
         <w:rPr>
           <w:lang w:val="en-US"/>
         </w:rPr>
         <w:t>Speci</w:t>
       </w:r>
-      <w:proofErr w:type="spellEnd"/>
       <w:r>
         <w:t>ﬁ</w:t>
       </w:r>
-      <w:proofErr w:type="spellStart"/>
       <w:r>
         <w:rPr>
           <w:lang w:val="en-US"/>
         </w:rPr>
         <w:t>cation</w:t>
       </w:r>
-      <w:proofErr w:type="spellEnd"/>
       <w:r>
         <w:t>: &lt;</w:t>
       </w:r>
@@ -220,23 +216,30 @@
         </w:rPr>
       </w:pPr>
       <w:r>
+        <w:rPr>
+          <w:lang w:val="en-US"/>
+        </w:rPr>
         <w:tab/>
         <w:t xml:space="preserve">Primary actor: </w:t>
       </w:r>
       <w:r>
+        <w:rPr>
+          <w:lang w:val="en-US"/>
+        </w:rPr>
         <w:tab/>
       </w:r>
       <w:r>
         <w:t>Сборщик</w:t>
       </w:r>
       <w:r>
+        <w:rPr>
+          <w:lang w:val="en-US"/>
+        </w:rPr>
         <w:t xml:space="preserve"> </w:t>
       </w:r>
-      <w:proofErr w:type="spellStart"/>
       <w:r>
         <w:t>крапивы</w:t>
       </w:r>
-      <w:proofErr w:type="spellEnd"/>
     </w:p>
     <w:p>
       <w:pPr>
@@ -251,19 +254,26 @@
         <w:tab/>
       </w:r>
       <w:r>
+        <w:rPr>
+          <w:lang w:val="en-US"/>
+        </w:rPr>
         <w:t xml:space="preserve">Other actors: </w:t>
       </w:r>
       <w:r>
+        <w:rPr>
+          <w:lang w:val="en-US"/>
+        </w:rPr>
         <w:tab/>
       </w:r>
       <w:r>
+        <w:rPr>
+          <w:lang w:val="en-US"/>
+        </w:rPr>
         <w:tab/>
       </w:r>
-      <w:proofErr w:type="spellStart"/>
       <w:r>
         <w:t>Отсутствуют</w:t>
       </w:r>
-      <w:proofErr w:type="spellEnd"/>
     </w:p>
     <w:p>
       <w:pPr>
@@ -426,13 +436,7 @@
         <w:t xml:space="preserve">, </w:t>
       </w:r>
       <w:r>
-        <w:t xml:space="preserve">если </w:t>
-      </w:r>
-      <w:r>
-        <w:t>Сборщик</w:t>
-      </w:r>
-      <w:r>
-        <w:t xml:space="preserve"> крапивы переходит к интерфейсу </w:t>
+        <w:t xml:space="preserve">если Сборщик крапивы переходит к интерфейсу </w:t>
       </w:r>
       <w:r>
         <w:t>добавления крапивы на склад</w:t>
@@ -453,16 +457,21 @@
         <w:t xml:space="preserve">Система </w:t>
       </w:r>
       <w:r>
-        <w:t xml:space="preserve">запрашивает наименование, качество и количество </w:t>
-      </w:r>
-      <w:r>
-        <w:t>крапивы</w:t>
-      </w:r>
-      <w:r>
-        <w:t xml:space="preserve"> и спрашивает пользователя пометить ли какой-либо заказ (работу) как выполненный вместе с добавлением </w:t>
-      </w:r>
-      <w:r>
-        <w:t>крапивы</w:t>
+        <w:t>запрашивает наименование</w:t>
+      </w:r>
+      <w:r>
+        <w:rPr>
+          <w:lang w:val="en-US"/>
+        </w:rPr>
+        <w:t xml:space="preserve"> </w:t>
+      </w:r>
+      <w:bookmarkStart w:id="0" w:name="_GoBack"/>
+      <w:bookmarkEnd w:id="0"/>
+      <w:r>
+        <w:t xml:space="preserve">и количество </w:t>
+      </w:r>
+      <w:r>
+        <w:t>крапивы и спрашивает пользователя пометить ли какой-либо заказ (работу) как выполненный вместе с добавлением крапивы</w:t>
       </w:r>
       <w:r>
         <w:t>.</w:t>
@@ -555,11 +564,7 @@
         <w:tab/>
       </w:r>
       <w:r>
-        <w:t xml:space="preserve">Пользователь </w:t>
-      </w:r>
-      <w:proofErr w:type="gramStart"/>
-      <w:r>
-        <w:t>прикрепил заказ к запросу на добавление</w:t>
+        <w:t>Пользователь прикрепил заказ к запросу на добавление</w:t>
       </w:r>
       <w:r>
         <w:rPr>
@@ -575,11 +580,7 @@
         <w:tab/>
       </w:r>
       <w:r>
-        <w:t>Система проверяет</w:t>
-      </w:r>
-      <w:proofErr w:type="gramEnd"/>
-      <w:r>
-        <w:t>, хватает ли добавленных на склад ресурсов для выполнения заказа:</w:t>
+        <w:t>Система проверяет, хватает ли добавленных на склад ресурсов для выполнения заказа:</w:t>
       </w:r>
     </w:p>
     <w:p>
@@ -596,7 +597,6 @@
         </w:rPr>
         <w:t>Если</w:t>
       </w:r>
-      <w:proofErr w:type="gramStart"/>
       <w:r>
         <w:rPr>
           <w:i/>
@@ -604,11 +604,7 @@
         <w:tab/>
       </w:r>
       <w:r>
-        <w:t>Х</w:t>
-      </w:r>
-      <w:proofErr w:type="gramEnd"/>
-      <w:r>
-        <w:t xml:space="preserve">ватает ресурсов </w:t>
+        <w:t xml:space="preserve">Хватает ресурсов </w:t>
       </w:r>
       <w:r>
         <w:rPr>
@@ -865,13 +861,7 @@
         </w:numPr>
       </w:pPr>
       <w:r>
-        <w:t xml:space="preserve">Пользователь вошел в систему в роли </w:t>
-      </w:r>
-      <w:r>
-        <w:t>Сборщика</w:t>
-      </w:r>
-      <w:r>
-        <w:t xml:space="preserve"> крапивы.</w:t>
+        <w:t>Пользователь вошел в систему в роли Сборщика крапивы.</w:t>
       </w:r>
     </w:p>
     <w:p>
@@ -919,8 +909,6 @@
           <w:lang w:val="en-US"/>
         </w:rPr>
       </w:pPr>
-      <w:bookmarkStart w:id="0" w:name="_GoBack"/>
-      <w:bookmarkEnd w:id="0"/>
       <w:r>
         <w:rPr>
           <w:lang w:val="en-US"/>
@@ -1042,18 +1030,14 @@
     <w:p>
       <w:r>
         <w:rPr>
-          <w:rFonts w:eastAsia="ヒラギノ角ゴ Pro W3"/>
-          <w:i/>
           <w:noProof/>
-          <w:color w:val="000000"/>
-          <w:szCs w:val="28"/>
           <w:lang w:eastAsia="ru-RU"/>
         </w:rPr>
         <w:drawing>
           <wp:inline distT="0" distB="0" distL="0" distR="0">
             <wp:extent cx="6116320" cy="4551680"/>
             <wp:effectExtent l="0" t="0" r="0" b="0"/>
-            <wp:docPr id="1" name="Рисунок 1" descr="C:\Users\802140\AppData\Local\Temp\fla9287.tmp\Snapshot.png"/>
+            <wp:docPr id="2" name="Рисунок 2" descr="C:\Users\802140\AppData\Local\Temp\fla75B.tmp\Snapshot.png"/>
             <wp:cNvGraphicFramePr>
               <a:graphicFrameLocks xmlns:a="http://schemas.openxmlformats.org/drawingml/2006/main" noChangeAspect="1"/>
             </wp:cNvGraphicFramePr>
@@ -1061,7 +1045,7 @@
               <a:graphicData uri="http://schemas.openxmlformats.org/drawingml/2006/picture">
                 <pic:pic xmlns:pic="http://schemas.openxmlformats.org/drawingml/2006/picture">
                   <pic:nvPicPr>
-                    <pic:cNvPr id="0" name="Picture 1" descr="C:\Users\802140\AppData\Local\Temp\fla9287.tmp\Snapshot.png"/>
+                    <pic:cNvPr id="0" name="Picture 1" descr="C:\Users\802140\AppData\Local\Temp\fla75B.tmp\Snapshot.png"/>
                     <pic:cNvPicPr>
                       <a:picLocks noChangeAspect="1" noChangeArrowheads="1"/>
                     </pic:cNvPicPr>

</xml_diff>